<commit_message>
Finished Project One, Start of Assignment 4-4
</commit_message>
<xml_diff>
--- a/Project One.docx
+++ b/Project One.docx
@@ -3,228 +3,254 @@
 <w:document xmlns:wpc="http://schemas.microsoft.com/office/word/2010/wordprocessingCanvas" xmlns:cx="http://schemas.microsoft.com/office/drawing/2014/chartex" xmlns:cx1="http://schemas.microsoft.com/office/drawing/2015/9/8/chartex" xmlns:cx2="http://schemas.microsoft.com/office/drawing/2015/10/21/chartex" xmlns:cx3="http://schemas.microsoft.com/office/drawing/2016/5/9/chartex" xmlns:cx4="http://schemas.microsoft.com/office/drawing/2016/5/10/chartex" xmlns:cx5="http://schemas.microsoft.com/office/drawing/2016/5/11/chartex" xmlns:cx6="http://schemas.microsoft.com/office/drawing/2016/5/12/chartex" xmlns:cx7="http://schemas.microsoft.com/office/drawing/2016/5/13/chartex" xmlns:cx8="http://schemas.microsoft.com/office/drawing/2016/5/14/chartex" xmlns:mc="http://schemas.openxmlformats.org/markup-compatibility/2006" xmlns:aink="http://schemas.microsoft.com/office/drawing/2016/ink" xmlns:am3d="http://schemas.microsoft.com/office/drawing/2017/model3d" xmlns:o="urn:schemas-microsoft-com:office:office" xmlns:oel="http://schemas.microsoft.com/office/2019/extlst" xmlns:r="http://schemas.openxmlformats.org/officeDocument/2006/relationships" xmlns:m="http://schemas.openxmlformats.org/officeDocument/2006/math" xmlns:v="urn:schemas-microsoft-com:vml" xmlns:wp14="http://schemas.microsoft.com/office/word/2010/wordprocessingDrawing" xmlns:wp="http://schemas.openxmlformats.org/drawingml/2006/wordprocessingDrawing" xmlns:w10="urn:schemas-microsoft-com:office:word" xmlns:w="http://schemas.openxmlformats.org/wordprocessingml/2006/main" xmlns:w14="http://schemas.microsoft.com/office/word/2010/wordml" xmlns:w15="http://schemas.microsoft.com/office/word/2012/wordml" xmlns:w16cex="http://schemas.microsoft.com/office/word/2018/wordml/cex" xmlns:w16cid="http://schemas.microsoft.com/office/word/2016/wordml/cid" xmlns:w16="http://schemas.microsoft.com/office/word/2018/wordml" xmlns:w16du="http://schemas.microsoft.com/office/word/2023/wordml/word16du" xmlns:w16sdtdh="http://schemas.microsoft.com/office/word/2020/wordml/sdtdatahash" xmlns:w16sdtfl="http://schemas.microsoft.com/office/word/2024/wordml/sdtformatlock" xmlns:w16se="http://schemas.microsoft.com/office/word/2015/wordml/symex" xmlns:wpg="http://schemas.microsoft.com/office/word/2010/wordprocessingGroup" xmlns:wpi="http://schemas.microsoft.com/office/word/2010/wordprocessingInk" xmlns:wne="http://schemas.microsoft.com/office/word/2006/wordml" xmlns:wps="http://schemas.microsoft.com/office/word/2010/wordprocessingShape" mc:Ignorable="w14 w15 w16se w16cid w16 w16cex w16sdtdh w16sdtfl w16du wp14">
   <w:body>
     <w:p>
-      <w:pPr>
+      <w:r>
+        <w:t>Alexis Prazak</w:t>
+      </w:r>
+    </w:p>
+    <w:p>
+      <w:r>
+        <w:t>CS 360</w:t>
+      </w:r>
+    </w:p>
+    <w:p>
+      <w:pPr>
+        <w:rPr>
+          <w:b/>
+          <w:bCs/>
+        </w:rPr>
+      </w:pPr>
+      <w:r>
+        <w:rPr>
+          <w:b/>
+          <w:bCs/>
+        </w:rPr>
+        <w:t>3</w:t>
+      </w:r>
+      <w:r>
+        <w:rPr>
+          <w:b/>
+          <w:bCs/>
+        </w:rPr>
+        <w:t xml:space="preserve">-3 Project </w:t>
+      </w:r>
+      <w:r>
+        <w:rPr>
+          <w:b/>
+          <w:bCs/>
+        </w:rPr>
+        <w:t>One</w:t>
+      </w:r>
+    </w:p>
+    <w:p>
+      <w:pPr>
+        <w:rPr>
+          <w:b/>
+          <w:bCs/>
+        </w:rPr>
+      </w:pPr>
+    </w:p>
+    <w:p>
+      <w:pPr>
+        <w:spacing w:line="480" w:lineRule="auto"/>
+        <w:rPr>
+          <w:rFonts w:ascii="Times New Roman" w:hAnsi="Times New Roman" w:cs="Times New Roman"/>
+        </w:rPr>
+      </w:pPr>
+      <w:r>
+        <w:rPr>
+          <w:rFonts w:ascii="Times New Roman" w:hAnsi="Times New Roman" w:cs="Times New Roman"/>
+        </w:rPr>
+        <w:t xml:space="preserve">The goal is to create an inventory application that can be used to track and update a database of items. </w:t>
+      </w:r>
+      <w:r>
+        <w:rPr>
+          <w:rFonts w:ascii="Times New Roman" w:hAnsi="Times New Roman" w:cs="Times New Roman"/>
+        </w:rPr>
+        <w:t xml:space="preserve">Since this will be used to track books in the warehouse of a major publisher it will </w:t>
+      </w:r>
+      <w:r>
+        <w:rPr>
+          <w:rFonts w:ascii="Times New Roman" w:hAnsi="Times New Roman" w:cs="Times New Roman"/>
+        </w:rPr>
+        <w:t>need to</w:t>
+      </w:r>
+      <w:r>
+        <w:rPr>
+          <w:rFonts w:ascii="Times New Roman" w:hAnsi="Times New Roman" w:cs="Times New Roman"/>
+        </w:rPr>
+        <w:t xml:space="preserve"> be made for different users.</w:t>
+      </w:r>
+    </w:p>
+    <w:p>
+      <w:pPr>
+        <w:spacing w:line="480" w:lineRule="auto"/>
+        <w:rPr>
+          <w:rFonts w:ascii="Times New Roman" w:hAnsi="Times New Roman" w:cs="Times New Roman"/>
+        </w:rPr>
+      </w:pPr>
+      <w:r>
+        <w:rPr>
+          <w:rFonts w:ascii="Times New Roman" w:hAnsi="Times New Roman" w:cs="Times New Roman"/>
+        </w:rPr>
+        <w:t>I can think of two main users of this application.</w:t>
+      </w:r>
+      <w:r>
+        <w:rPr>
+          <w:rFonts w:ascii="Times New Roman" w:hAnsi="Times New Roman" w:cs="Times New Roman"/>
+        </w:rPr>
+        <w:t xml:space="preserve"> Managers want to use the database for ordering, audits, and planning purchases.</w:t>
+      </w:r>
+      <w:r>
+        <w:rPr>
+          <w:rFonts w:ascii="Times New Roman" w:hAnsi="Times New Roman" w:cs="Times New Roman"/>
+        </w:rPr>
+        <w:t xml:space="preserve"> </w:t>
+      </w:r>
+      <w:r>
+        <w:rPr>
+          <w:rFonts w:ascii="Times New Roman" w:hAnsi="Times New Roman" w:cs="Times New Roman"/>
+        </w:rPr>
+        <w:t>Workers conducting inventory will be focused on the following:</w:t>
+      </w:r>
+    </w:p>
+    <w:p>
+      <w:pPr>
+        <w:pStyle w:val="ListParagraph"/>
         <w:numPr>
           <w:ilvl w:val="0"/>
-          <w:numId w:val="1"/>
+          <w:numId w:val="2"/>
         </w:numPr>
-      </w:pPr>
-      <w:r>
-        <w:t>Articulate the</w:t>
-      </w:r>
-      <w:r>
-        <w:rPr>
-          <w:b/>
-          <w:bCs/>
-        </w:rPr>
-        <w:t xml:space="preserve"> goals</w:t>
-      </w:r>
-      <w:r>
-        <w:t xml:space="preserve"> of the project. </w:t>
+        <w:spacing w:line="480" w:lineRule="auto"/>
+        <w:rPr>
+          <w:rFonts w:ascii="Times New Roman" w:hAnsi="Times New Roman" w:cs="Times New Roman"/>
+        </w:rPr>
+      </w:pPr>
+      <w:r>
+        <w:rPr>
+          <w:rFonts w:ascii="Times New Roman" w:hAnsi="Times New Roman" w:cs="Times New Roman"/>
+        </w:rPr>
+        <w:t xml:space="preserve">The speed at which they can complete tasks. </w:t>
       </w:r>
     </w:p>
     <w:p>
       <w:pPr>
+        <w:pStyle w:val="ListParagraph"/>
         <w:numPr>
-          <w:ilvl w:val="1"/>
-          <w:numId w:val="1"/>
+          <w:ilvl w:val="0"/>
+          <w:numId w:val="2"/>
         </w:numPr>
-      </w:pPr>
-      <w:r>
-        <w:t>Describe the application you have chosen, its major components, and what functionality will be necessary based on the scenario.</w:t>
+        <w:spacing w:line="480" w:lineRule="auto"/>
+        <w:rPr>
+          <w:rFonts w:ascii="Times New Roman" w:hAnsi="Times New Roman" w:cs="Times New Roman"/>
+        </w:rPr>
+      </w:pPr>
+      <w:r>
+        <w:rPr>
+          <w:rFonts w:ascii="Times New Roman" w:hAnsi="Times New Roman" w:cs="Times New Roman"/>
+        </w:rPr>
+        <w:t xml:space="preserve">A UI that is easy to work with and read. </w:t>
       </w:r>
     </w:p>
     <w:p>
       <w:pPr>
+        <w:spacing w:line="480" w:lineRule="auto"/>
+        <w:rPr>
+          <w:rFonts w:ascii="Times New Roman" w:hAnsi="Times New Roman" w:cs="Times New Roman"/>
+        </w:rPr>
+      </w:pPr>
+      <w:r>
+        <w:rPr>
+          <w:rFonts w:ascii="Times New Roman" w:hAnsi="Times New Roman" w:cs="Times New Roman"/>
+        </w:rPr>
+        <w:t xml:space="preserve">Two screens will make up the app: </w:t>
+      </w:r>
+    </w:p>
+    <w:p>
+      <w:pPr>
+        <w:pStyle w:val="ListParagraph"/>
         <w:numPr>
           <w:ilvl w:val="0"/>
-          <w:numId w:val="1"/>
+          <w:numId w:val="3"/>
         </w:numPr>
-      </w:pPr>
-      <w:r>
-        <w:t xml:space="preserve">Describe the </w:t>
-      </w:r>
-      <w:r>
-        <w:rPr>
-          <w:b/>
-          <w:bCs/>
-        </w:rPr>
-        <w:t>users</w:t>
-      </w:r>
-      <w:r>
-        <w:t xml:space="preserve"> of the application and the assumptions being made regarding their needs and preferences. </w:t>
+        <w:spacing w:line="480" w:lineRule="auto"/>
+        <w:rPr>
+          <w:rFonts w:ascii="Times New Roman" w:hAnsi="Times New Roman" w:cs="Times New Roman"/>
+        </w:rPr>
+      </w:pPr>
+      <w:r>
+        <w:rPr>
+          <w:rFonts w:ascii="Times New Roman" w:hAnsi="Times New Roman" w:cs="Times New Roman"/>
+        </w:rPr>
+        <w:t>Login Screen</w:t>
+      </w:r>
+      <w:r>
+        <w:rPr>
+          <w:rFonts w:ascii="Times New Roman" w:hAnsi="Times New Roman" w:cs="Times New Roman"/>
+        </w:rPr>
+        <w:t xml:space="preserve">: Can be used to login or create a new account. It will interact with the password database to verify the user’s identity.  A successful login moves the user to the dashboard screen. </w:t>
       </w:r>
     </w:p>
     <w:p>
       <w:pPr>
+        <w:pStyle w:val="ListParagraph"/>
         <w:numPr>
-          <w:ilvl w:val="1"/>
-          <w:numId w:val="1"/>
+          <w:ilvl w:val="0"/>
+          <w:numId w:val="3"/>
         </w:numPr>
-      </w:pPr>
-      <w:r>
-        <w:t>As you think about potential users, consider the following questions to guide your response:</w:t>
+        <w:spacing w:line="480" w:lineRule="auto"/>
+        <w:rPr>
+          <w:rFonts w:ascii="Times New Roman" w:hAnsi="Times New Roman" w:cs="Times New Roman"/>
+        </w:rPr>
+      </w:pPr>
+      <w:r>
+        <w:rPr>
+          <w:rFonts w:ascii="Times New Roman" w:hAnsi="Times New Roman" w:cs="Times New Roman"/>
+        </w:rPr>
+        <w:t xml:space="preserve">Inventory Dashboard: Made up of a grid that displays information. Each item can be clicked on to expand. With the expanded view you can adjust the item quantity, view details, and make notes. Alerts will come up when an item reaches zero. It will appear as a push notification. </w:t>
       </w:r>
     </w:p>
     <w:p>
       <w:pPr>
-        <w:numPr>
-          <w:ilvl w:val="2"/>
-          <w:numId w:val="1"/>
-        </w:numPr>
-      </w:pPr>
-      <w:r>
-        <w:t>How many different types of users can you identify?</w:t>
+        <w:pStyle w:val="NormalWeb"/>
+        <w:spacing w:line="480" w:lineRule="auto"/>
+      </w:pPr>
+      <w:r>
+        <w:t xml:space="preserve">Each row of the inventory screen will display and accept different types of data. The login screen will take user credentials and reference them with a secure database. </w:t>
+      </w:r>
+      <w:r>
+        <w:t>O</w:t>
+      </w:r>
+      <w:r>
+        <w:t xml:space="preserve">nce in the inventory screen the following data will be used. </w:t>
       </w:r>
     </w:p>
     <w:p>
       <w:pPr>
-        <w:numPr>
-          <w:ilvl w:val="2"/>
-          <w:numId w:val="1"/>
-        </w:numPr>
-      </w:pPr>
-      <w:r>
-        <w:t>What different goals might individual users have?</w:t>
+        <w:pStyle w:val="NormalWeb"/>
+        <w:spacing w:line="480" w:lineRule="auto"/>
+      </w:pPr>
+      <w:r>
+        <w:lastRenderedPageBreak/>
+        <w:t xml:space="preserve">Displayed-item names, description, and quantity </w:t>
       </w:r>
     </w:p>
     <w:p>
-      <w:r>
-        <w:t>Workers conducting inventory will be focused on the following:</w:t>
-      </w:r>
-    </w:p>
-    <w:p/>
-    <w:p>
-      <w:pPr>
-        <w:numPr>
-          <w:ilvl w:val="2"/>
-          <w:numId w:val="1"/>
-        </w:numPr>
-      </w:pPr>
-      <w:r>
-        <w:t>What will users need to achieve their goals in this app?</w:t>
+      <w:pPr>
+        <w:pStyle w:val="NormalWeb"/>
+        <w:spacing w:line="480" w:lineRule="auto"/>
+      </w:pPr>
+      <w:r>
+        <w:t xml:space="preserve">Changed- add items, change item quantity </w:t>
       </w:r>
     </w:p>
     <w:p>
       <w:pPr>
-        <w:numPr>
-          <w:ilvl w:val="0"/>
-          <w:numId w:val="1"/>
-        </w:numPr>
-      </w:pPr>
-      <w:r>
-        <w:t xml:space="preserve">Discuss the screens and features that will be necessary to produce a user-centered </w:t>
-      </w:r>
-      <w:r>
-        <w:rPr>
-          <w:b/>
-          <w:bCs/>
-        </w:rPr>
-        <w:t>UI design</w:t>
-      </w:r>
-      <w:r>
-        <w:t xml:space="preserve"> for the app. </w:t>
-      </w:r>
+        <w:spacing w:line="480" w:lineRule="auto"/>
+        <w:rPr>
+          <w:rFonts w:ascii="Times New Roman" w:hAnsi="Times New Roman" w:cs="Times New Roman"/>
+        </w:rPr>
+      </w:pPr>
     </w:p>
-    <w:p>
-      <w:pPr>
-        <w:numPr>
-          <w:ilvl w:val="1"/>
-          <w:numId w:val="1"/>
-        </w:numPr>
-      </w:pPr>
-      <w:r>
-        <w:t>Include a high-level description of every necessary screen and feature that will be in your app. </w:t>
-      </w:r>
-    </w:p>
-    <w:p>
-      <w:pPr>
-        <w:numPr>
-          <w:ilvl w:val="1"/>
-          <w:numId w:val="1"/>
-        </w:numPr>
-      </w:pPr>
-      <w:r>
-        <w:t>Explain how a user might move from one screen to another. </w:t>
-      </w:r>
-    </w:p>
-    <w:p>
-      <w:pPr>
-        <w:numPr>
-          <w:ilvl w:val="2"/>
-          <w:numId w:val="1"/>
-        </w:numPr>
-      </w:pPr>
-      <w:r>
-        <w:t>You may choose to support your ideas with a simple diagram or illustrations to better represent the different components. </w:t>
-      </w:r>
-    </w:p>
-    <w:p>
-      <w:pPr>
-        <w:numPr>
-          <w:ilvl w:val="1"/>
-          <w:numId w:val="1"/>
-        </w:numPr>
-      </w:pPr>
-      <w:r>
-        <w:t>Justify your decisions by referencing the Android Design and Quality Guidelines linked in the Supporting Materials section.</w:t>
-      </w:r>
-    </w:p>
-    <w:p>
-      <w:pPr>
-        <w:numPr>
-          <w:ilvl w:val="0"/>
-          <w:numId w:val="1"/>
-        </w:numPr>
-      </w:pPr>
-      <w:r>
-        <w:t xml:space="preserve">Discuss how the functional app requirements will be represented in the </w:t>
-      </w:r>
-      <w:r>
-        <w:rPr>
-          <w:b/>
-          <w:bCs/>
-        </w:rPr>
-        <w:t>code design</w:t>
-      </w:r>
-      <w:r>
-        <w:t xml:space="preserve"> and connected to the UI. </w:t>
-      </w:r>
-    </w:p>
-    <w:p>
-      <w:pPr>
-        <w:numPr>
-          <w:ilvl w:val="1"/>
-          <w:numId w:val="1"/>
-        </w:numPr>
-      </w:pPr>
-      <w:r>
-        <w:t>Explain the calls that show the flow of data between code and screens. </w:t>
-      </w:r>
-    </w:p>
-    <w:p>
-      <w:pPr>
-        <w:numPr>
-          <w:ilvl w:val="1"/>
-          <w:numId w:val="1"/>
-        </w:numPr>
-      </w:pPr>
-      <w:r>
-        <w:t>List the major UI components on each screen.</w:t>
-      </w:r>
-    </w:p>
-    <w:p>
-      <w:pPr>
-        <w:numPr>
-          <w:ilvl w:val="1"/>
-          <w:numId w:val="1"/>
-        </w:numPr>
-      </w:pPr>
-      <w:r>
-        <w:t>Determine what data each component will either display or accept as input and where the data might come from. </w:t>
-      </w:r>
-    </w:p>
-    <w:p/>
     <w:sectPr>
       <w:pgSz w:w="12240" w:h="15840"/>
       <w:pgMar w:top="1440" w:right="1440" w:bottom="1440" w:left="1440" w:header="720" w:footer="720" w:gutter="0"/>
@@ -238,6 +264,119 @@
 <file path=word/numbering.xml><?xml version="1.0" encoding="utf-8"?>
 <w:numbering xmlns:wpc="http://schemas.microsoft.com/office/word/2010/wordprocessingCanvas" xmlns:cx="http://schemas.microsoft.com/office/drawing/2014/chartex" xmlns:cx1="http://schemas.microsoft.com/office/drawing/2015/9/8/chartex" xmlns:cx2="http://schemas.microsoft.com/office/drawing/2015/10/21/chartex" xmlns:cx3="http://schemas.microsoft.com/office/drawing/2016/5/9/chartex" xmlns:cx4="http://schemas.microsoft.com/office/drawing/2016/5/10/chartex" xmlns:cx5="http://schemas.microsoft.com/office/drawing/2016/5/11/chartex" xmlns:cx6="http://schemas.microsoft.com/office/drawing/2016/5/12/chartex" xmlns:cx7="http://schemas.microsoft.com/office/drawing/2016/5/13/chartex" xmlns:cx8="http://schemas.microsoft.com/office/drawing/2016/5/14/chartex" xmlns:mc="http://schemas.openxmlformats.org/markup-compatibility/2006" xmlns:aink="http://schemas.microsoft.com/office/drawing/2016/ink" xmlns:am3d="http://schemas.microsoft.com/office/drawing/2017/model3d" xmlns:o="urn:schemas-microsoft-com:office:office" xmlns:oel="http://schemas.microsoft.com/office/2019/extlst" xmlns:r="http://schemas.openxmlformats.org/officeDocument/2006/relationships" xmlns:m="http://schemas.openxmlformats.org/officeDocument/2006/math" xmlns:v="urn:schemas-microsoft-com:vml" xmlns:wp14="http://schemas.microsoft.com/office/word/2010/wordprocessingDrawing" xmlns:wp="http://schemas.openxmlformats.org/drawingml/2006/wordprocessingDrawing" xmlns:w10="urn:schemas-microsoft-com:office:word" xmlns:w="http://schemas.openxmlformats.org/wordprocessingml/2006/main" xmlns:w14="http://schemas.microsoft.com/office/word/2010/wordml" xmlns:w15="http://schemas.microsoft.com/office/word/2012/wordml" xmlns:w16cex="http://schemas.microsoft.com/office/word/2018/wordml/cex" xmlns:w16cid="http://schemas.microsoft.com/office/word/2016/wordml/cid" xmlns:w16="http://schemas.microsoft.com/office/word/2018/wordml" xmlns:w16du="http://schemas.microsoft.com/office/word/2023/wordml/word16du" xmlns:w16sdtdh="http://schemas.microsoft.com/office/word/2020/wordml/sdtdatahash" xmlns:w16sdtfl="http://schemas.microsoft.com/office/word/2024/wordml/sdtformatlock" xmlns:w16se="http://schemas.microsoft.com/office/word/2015/wordml/symex" xmlns:wpg="http://schemas.microsoft.com/office/word/2010/wordprocessingGroup" xmlns:wpi="http://schemas.microsoft.com/office/word/2010/wordprocessingInk" xmlns:wne="http://schemas.microsoft.com/office/word/2006/wordml" xmlns:wps="http://schemas.microsoft.com/office/word/2010/wordprocessingShape" mc:Ignorable="w14 w15 w16se w16cid w16 w16cex w16sdtdh w16sdtfl w16du wp14">
   <w:abstractNum w:abstractNumId="0" w15:restartNumberingAfterBreak="0">
+    <w:nsid w:val="2CF26B02"/>
+    <w:multiLevelType w:val="hybridMultilevel"/>
+    <w:tmpl w:val="006691B0"/>
+    <w:lvl w:ilvl="0" w:tplc="04090001">
+      <w:start w:val="1"/>
+      <w:numFmt w:val="bullet"/>
+      <w:lvlText w:val=""/>
+      <w:lvlJc w:val="left"/>
+      <w:pPr>
+        <w:ind w:left="720" w:hanging="360"/>
+      </w:pPr>
+      <w:rPr>
+        <w:rFonts w:ascii="Symbol" w:hAnsi="Symbol" w:hint="default"/>
+      </w:rPr>
+    </w:lvl>
+    <w:lvl w:ilvl="1" w:tplc="04090003" w:tentative="1">
+      <w:start w:val="1"/>
+      <w:numFmt w:val="bullet"/>
+      <w:lvlText w:val="o"/>
+      <w:lvlJc w:val="left"/>
+      <w:pPr>
+        <w:ind w:left="1440" w:hanging="360"/>
+      </w:pPr>
+      <w:rPr>
+        <w:rFonts w:ascii="Courier New" w:hAnsi="Courier New" w:cs="Courier New" w:hint="default"/>
+      </w:rPr>
+    </w:lvl>
+    <w:lvl w:ilvl="2" w:tplc="04090005" w:tentative="1">
+      <w:start w:val="1"/>
+      <w:numFmt w:val="bullet"/>
+      <w:lvlText w:val=""/>
+      <w:lvlJc w:val="left"/>
+      <w:pPr>
+        <w:ind w:left="2160" w:hanging="360"/>
+      </w:pPr>
+      <w:rPr>
+        <w:rFonts w:ascii="Wingdings" w:hAnsi="Wingdings" w:hint="default"/>
+      </w:rPr>
+    </w:lvl>
+    <w:lvl w:ilvl="3" w:tplc="04090001" w:tentative="1">
+      <w:start w:val="1"/>
+      <w:numFmt w:val="bullet"/>
+      <w:lvlText w:val=""/>
+      <w:lvlJc w:val="left"/>
+      <w:pPr>
+        <w:ind w:left="2880" w:hanging="360"/>
+      </w:pPr>
+      <w:rPr>
+        <w:rFonts w:ascii="Symbol" w:hAnsi="Symbol" w:hint="default"/>
+      </w:rPr>
+    </w:lvl>
+    <w:lvl w:ilvl="4" w:tplc="04090003" w:tentative="1">
+      <w:start w:val="1"/>
+      <w:numFmt w:val="bullet"/>
+      <w:lvlText w:val="o"/>
+      <w:lvlJc w:val="left"/>
+      <w:pPr>
+        <w:ind w:left="3600" w:hanging="360"/>
+      </w:pPr>
+      <w:rPr>
+        <w:rFonts w:ascii="Courier New" w:hAnsi="Courier New" w:cs="Courier New" w:hint="default"/>
+      </w:rPr>
+    </w:lvl>
+    <w:lvl w:ilvl="5" w:tplc="04090005" w:tentative="1">
+      <w:start w:val="1"/>
+      <w:numFmt w:val="bullet"/>
+      <w:lvlText w:val=""/>
+      <w:lvlJc w:val="left"/>
+      <w:pPr>
+        <w:ind w:left="4320" w:hanging="360"/>
+      </w:pPr>
+      <w:rPr>
+        <w:rFonts w:ascii="Wingdings" w:hAnsi="Wingdings" w:hint="default"/>
+      </w:rPr>
+    </w:lvl>
+    <w:lvl w:ilvl="6" w:tplc="04090001" w:tentative="1">
+      <w:start w:val="1"/>
+      <w:numFmt w:val="bullet"/>
+      <w:lvlText w:val=""/>
+      <w:lvlJc w:val="left"/>
+      <w:pPr>
+        <w:ind w:left="5040" w:hanging="360"/>
+      </w:pPr>
+      <w:rPr>
+        <w:rFonts w:ascii="Symbol" w:hAnsi="Symbol" w:hint="default"/>
+      </w:rPr>
+    </w:lvl>
+    <w:lvl w:ilvl="7" w:tplc="04090003" w:tentative="1">
+      <w:start w:val="1"/>
+      <w:numFmt w:val="bullet"/>
+      <w:lvlText w:val="o"/>
+      <w:lvlJc w:val="left"/>
+      <w:pPr>
+        <w:ind w:left="5760" w:hanging="360"/>
+      </w:pPr>
+      <w:rPr>
+        <w:rFonts w:ascii="Courier New" w:hAnsi="Courier New" w:cs="Courier New" w:hint="default"/>
+      </w:rPr>
+    </w:lvl>
+    <w:lvl w:ilvl="8" w:tplc="04090005" w:tentative="1">
+      <w:start w:val="1"/>
+      <w:numFmt w:val="bullet"/>
+      <w:lvlText w:val=""/>
+      <w:lvlJc w:val="left"/>
+      <w:pPr>
+        <w:ind w:left="6480" w:hanging="360"/>
+      </w:pPr>
+      <w:rPr>
+        <w:rFonts w:ascii="Wingdings" w:hAnsi="Wingdings" w:hint="default"/>
+      </w:rPr>
+    </w:lvl>
+  </w:abstractNum>
+  <w:abstractNum w:abstractNumId="1" w15:restartNumberingAfterBreak="0">
     <w:nsid w:val="557414EC"/>
     <w:multiLevelType w:val="multilevel"/>
     <w:tmpl w:val="98E40B12"/>
@@ -350,8 +489,127 @@
       </w:pPr>
     </w:lvl>
   </w:abstractNum>
+  <w:abstractNum w:abstractNumId="2" w15:restartNumberingAfterBreak="0">
+    <w:nsid w:val="640323BD"/>
+    <w:multiLevelType w:val="hybridMultilevel"/>
+    <w:tmpl w:val="98CC6E84"/>
+    <w:lvl w:ilvl="0" w:tplc="04090001">
+      <w:start w:val="1"/>
+      <w:numFmt w:val="bullet"/>
+      <w:lvlText w:val=""/>
+      <w:lvlJc w:val="left"/>
+      <w:pPr>
+        <w:ind w:left="720" w:hanging="360"/>
+      </w:pPr>
+      <w:rPr>
+        <w:rFonts w:ascii="Symbol" w:hAnsi="Symbol" w:hint="default"/>
+      </w:rPr>
+    </w:lvl>
+    <w:lvl w:ilvl="1" w:tplc="04090003" w:tentative="1">
+      <w:start w:val="1"/>
+      <w:numFmt w:val="bullet"/>
+      <w:lvlText w:val="o"/>
+      <w:lvlJc w:val="left"/>
+      <w:pPr>
+        <w:ind w:left="1440" w:hanging="360"/>
+      </w:pPr>
+      <w:rPr>
+        <w:rFonts w:ascii="Courier New" w:hAnsi="Courier New" w:cs="Courier New" w:hint="default"/>
+      </w:rPr>
+    </w:lvl>
+    <w:lvl w:ilvl="2" w:tplc="04090005" w:tentative="1">
+      <w:start w:val="1"/>
+      <w:numFmt w:val="bullet"/>
+      <w:lvlText w:val=""/>
+      <w:lvlJc w:val="left"/>
+      <w:pPr>
+        <w:ind w:left="2160" w:hanging="360"/>
+      </w:pPr>
+      <w:rPr>
+        <w:rFonts w:ascii="Wingdings" w:hAnsi="Wingdings" w:hint="default"/>
+      </w:rPr>
+    </w:lvl>
+    <w:lvl w:ilvl="3" w:tplc="04090001" w:tentative="1">
+      <w:start w:val="1"/>
+      <w:numFmt w:val="bullet"/>
+      <w:lvlText w:val=""/>
+      <w:lvlJc w:val="left"/>
+      <w:pPr>
+        <w:ind w:left="2880" w:hanging="360"/>
+      </w:pPr>
+      <w:rPr>
+        <w:rFonts w:ascii="Symbol" w:hAnsi="Symbol" w:hint="default"/>
+      </w:rPr>
+    </w:lvl>
+    <w:lvl w:ilvl="4" w:tplc="04090003" w:tentative="1">
+      <w:start w:val="1"/>
+      <w:numFmt w:val="bullet"/>
+      <w:lvlText w:val="o"/>
+      <w:lvlJc w:val="left"/>
+      <w:pPr>
+        <w:ind w:left="3600" w:hanging="360"/>
+      </w:pPr>
+      <w:rPr>
+        <w:rFonts w:ascii="Courier New" w:hAnsi="Courier New" w:cs="Courier New" w:hint="default"/>
+      </w:rPr>
+    </w:lvl>
+    <w:lvl w:ilvl="5" w:tplc="04090005" w:tentative="1">
+      <w:start w:val="1"/>
+      <w:numFmt w:val="bullet"/>
+      <w:lvlText w:val=""/>
+      <w:lvlJc w:val="left"/>
+      <w:pPr>
+        <w:ind w:left="4320" w:hanging="360"/>
+      </w:pPr>
+      <w:rPr>
+        <w:rFonts w:ascii="Wingdings" w:hAnsi="Wingdings" w:hint="default"/>
+      </w:rPr>
+    </w:lvl>
+    <w:lvl w:ilvl="6" w:tplc="04090001" w:tentative="1">
+      <w:start w:val="1"/>
+      <w:numFmt w:val="bullet"/>
+      <w:lvlText w:val=""/>
+      <w:lvlJc w:val="left"/>
+      <w:pPr>
+        <w:ind w:left="5040" w:hanging="360"/>
+      </w:pPr>
+      <w:rPr>
+        <w:rFonts w:ascii="Symbol" w:hAnsi="Symbol" w:hint="default"/>
+      </w:rPr>
+    </w:lvl>
+    <w:lvl w:ilvl="7" w:tplc="04090003" w:tentative="1">
+      <w:start w:val="1"/>
+      <w:numFmt w:val="bullet"/>
+      <w:lvlText w:val="o"/>
+      <w:lvlJc w:val="left"/>
+      <w:pPr>
+        <w:ind w:left="5760" w:hanging="360"/>
+      </w:pPr>
+      <w:rPr>
+        <w:rFonts w:ascii="Courier New" w:hAnsi="Courier New" w:cs="Courier New" w:hint="default"/>
+      </w:rPr>
+    </w:lvl>
+    <w:lvl w:ilvl="8" w:tplc="04090005" w:tentative="1">
+      <w:start w:val="1"/>
+      <w:numFmt w:val="bullet"/>
+      <w:lvlText w:val=""/>
+      <w:lvlJc w:val="left"/>
+      <w:pPr>
+        <w:ind w:left="6480" w:hanging="360"/>
+      </w:pPr>
+      <w:rPr>
+        <w:rFonts w:ascii="Wingdings" w:hAnsi="Wingdings" w:hint="default"/>
+      </w:rPr>
+    </w:lvl>
+  </w:abstractNum>
   <w:num w:numId="1" w16cid:durableId="217135282">
+    <w:abstractNumId w:val="1"/>
+  </w:num>
+  <w:num w:numId="2" w16cid:durableId="1972906971">
     <w:abstractNumId w:val="0"/>
+  </w:num>
+  <w:num w:numId="3" w16cid:durableId="518200233">
+    <w:abstractNumId w:val="2"/>
   </w:num>
 </w:numbering>
 </file>
@@ -959,6 +1217,7 @@
   <w:style w:type="character" w:default="1" w:styleId="DefaultParagraphFont">
     <w:name w:val="Default Paragraph Font"/>
     <w:uiPriority w:val="1"/>
+    <w:semiHidden/>
     <w:unhideWhenUsed/>
   </w:style>
   <w:style w:type="table" w:default="1" w:styleId="TableNormal">
@@ -1270,6 +1529,22 @@
       <w:smallCaps/>
       <w:color w:val="0F4761" w:themeColor="accent1" w:themeShade="BF"/>
       <w:spacing w:val="5"/>
+    </w:rPr>
+  </w:style>
+  <w:style w:type="paragraph" w:styleId="NormalWeb">
+    <w:name w:val="Normal (Web)"/>
+    <w:basedOn w:val="Normal"/>
+    <w:uiPriority w:val="99"/>
+    <w:semiHidden/>
+    <w:unhideWhenUsed/>
+    <w:rsid w:val="00E62DD3"/>
+    <w:pPr>
+      <w:spacing w:before="100" w:beforeAutospacing="1" w:after="100" w:afterAutospacing="1" w:line="240" w:lineRule="auto"/>
+    </w:pPr>
+    <w:rPr>
+      <w:rFonts w:ascii="Times New Roman" w:eastAsia="Times New Roman" w:hAnsi="Times New Roman" w:cs="Times New Roman"/>
+      <w:kern w:val="0"/>
+      <w14:ligatures w14:val="none"/>
     </w:rPr>
   </w:style>
 </w:styles>

</xml_diff>